<commit_message>
Added A2, finished A1
</commit_message>
<xml_diff>
--- a/docs/A01/Web Programming A01.docx
+++ b/docs/A01/Web Programming A01.docx
@@ -5,20 +5,24 @@
     <w:p>
       <w:pPr>
         <w:pStyle w:val="Titel"/>
-      </w:pPr>
-      <w:r>
-        <w:t xml:space="preserve">Web </w:t>
-      </w:r>
-      <w:proofErr w:type="spellStart"/>
-      <w:r>
-        <w:t>Programming</w:t>
-      </w:r>
-      <w:proofErr w:type="spellEnd"/>
-      <w:r>
-        <w:t xml:space="preserve"> A01</w:t>
-      </w:r>
-    </w:p>
-    <w:p/>
+        <w:rPr>
+          <w:lang w:val="en-GB"/>
+        </w:rPr>
+      </w:pPr>
+      <w:r>
+        <w:rPr>
+          <w:lang w:val="en-GB"/>
+        </w:rPr>
+        <w:t>Web Programming A01</w:t>
+      </w:r>
+    </w:p>
+    <w:p>
+      <w:pPr>
+        <w:rPr>
+          <w:lang w:val="en-GB"/>
+        </w:rPr>
+      </w:pPr>
+    </w:p>
     <w:p>
       <w:pPr>
         <w:pStyle w:val="berschrift2"/>
@@ -137,55 +141,171 @@
       </w:r>
     </w:p>
     <w:p>
-      <w:r>
+      <w:pPr>
+        <w:rPr>
+          <w:lang w:val="en-GB"/>
+        </w:rPr>
+      </w:pPr>
+      <w:proofErr w:type="spellStart"/>
+      <w:r>
+        <w:rPr>
+          <w:lang w:val="en-GB"/>
+        </w:rPr>
         <w:t>Versionen</w:t>
       </w:r>
-      <w:r>
+      <w:proofErr w:type="spellEnd"/>
+      <w:r>
+        <w:rPr>
+          <w:lang w:val="en-GB"/>
+        </w:rPr>
         <w:t>:</w:t>
       </w:r>
       <w:r>
+        <w:rPr>
+          <w:lang w:val="en-GB"/>
+        </w:rPr>
         <w:tab/>
       </w:r>
       <w:r>
+        <w:rPr>
+          <w:lang w:val="en-GB"/>
+        </w:rPr>
         <w:tab/>
         <w:t xml:space="preserve">PC; PS4; </w:t>
       </w:r>
       <w:proofErr w:type="spellStart"/>
       <w:r>
+        <w:rPr>
+          <w:lang w:val="en-GB"/>
+        </w:rPr>
         <w:t>XboxOne</w:t>
       </w:r>
       <w:proofErr w:type="spellEnd"/>
       <w:r>
+        <w:rPr>
+          <w:lang w:val="en-GB"/>
+        </w:rPr>
         <w:t xml:space="preserve">; Gameboy; </w:t>
       </w:r>
       <w:proofErr w:type="spellStart"/>
       <w:r>
+        <w:rPr>
+          <w:lang w:val="en-GB"/>
+        </w:rPr>
         <w:t>WiiU</w:t>
       </w:r>
       <w:proofErr w:type="spellEnd"/>
       <w:r>
+        <w:rPr>
+          <w:lang w:val="en-GB"/>
+        </w:rPr>
         <w:br/>
       </w:r>
-      <w:r>
+      <w:proofErr w:type="spellStart"/>
+      <w:r>
+        <w:rPr>
+          <w:lang w:val="en-GB"/>
+        </w:rPr>
         <w:t>Kategorien</w:t>
       </w:r>
-      <w:r>
+      <w:proofErr w:type="spellEnd"/>
+      <w:r>
+        <w:rPr>
+          <w:lang w:val="en-GB"/>
+        </w:rPr>
         <w:t>:</w:t>
       </w:r>
       <w:r>
+        <w:rPr>
+          <w:lang w:val="en-GB"/>
+        </w:rPr>
         <w:tab/>
-        <w:t>Strategie-, Rennspiel, Sport, Shooter</w:t>
-      </w:r>
-      <w:r>
+      </w:r>
+      <w:r>
+        <w:rPr>
+          <w:lang w:val="en-GB"/>
+        </w:rPr>
+        <w:tab/>
+      </w:r>
+      <w:proofErr w:type="spellStart"/>
+      <w:r>
+        <w:rPr>
+          <w:lang w:val="en-GB"/>
+        </w:rPr>
+        <w:t>Strategie</w:t>
+      </w:r>
+      <w:proofErr w:type="spellEnd"/>
+      <w:r>
+        <w:rPr>
+          <w:lang w:val="en-GB"/>
+        </w:rPr>
+        <w:t xml:space="preserve">-, </w:t>
+      </w:r>
+      <w:proofErr w:type="spellStart"/>
+      <w:r>
+        <w:rPr>
+          <w:lang w:val="en-GB"/>
+        </w:rPr>
+        <w:t>Rennspiel</w:t>
+      </w:r>
+      <w:proofErr w:type="spellEnd"/>
+      <w:r>
+        <w:rPr>
+          <w:lang w:val="en-GB"/>
+        </w:rPr>
+        <w:t>, Sport, Shooter</w:t>
+      </w:r>
+      <w:r>
+        <w:rPr>
+          <w:lang w:val="en-GB"/>
+        </w:rPr>
         <w:t xml:space="preserve"> </w:t>
       </w:r>
       <w:r>
+        <w:rPr>
+          <w:lang w:val="en-GB"/>
+        </w:rPr>
         <w:br/>
-        <w:t>Optionen:</w:t>
-      </w:r>
-      <w:r>
+      </w:r>
+      <w:proofErr w:type="spellStart"/>
+      <w:r>
+        <w:rPr>
+          <w:lang w:val="en-GB"/>
+        </w:rPr>
+        <w:t>Optionen</w:t>
+      </w:r>
+      <w:proofErr w:type="spellEnd"/>
+      <w:r>
+        <w:rPr>
+          <w:lang w:val="en-GB"/>
+        </w:rPr>
+        <w:t>:</w:t>
+      </w:r>
+      <w:r>
+        <w:rPr>
+          <w:lang w:val="en-GB"/>
+        </w:rPr>
         <w:tab/>
-        <w:t xml:space="preserve">Sondereditions, </w:t>
+      </w:r>
+      <w:r>
+        <w:rPr>
+          <w:lang w:val="en-GB"/>
+        </w:rPr>
+        <w:tab/>
+      </w:r>
+      <w:proofErr w:type="spellStart"/>
+      <w:r>
+        <w:rPr>
+          <w:lang w:val="en-GB"/>
+        </w:rPr>
+        <w:t>Sondereditions</w:t>
+      </w:r>
+      <w:proofErr w:type="spellEnd"/>
+      <w:r>
+        <w:rPr>
+          <w:lang w:val="en-GB"/>
+        </w:rPr>
+        <w:t xml:space="preserve"> </w:t>
       </w:r>
     </w:p>
     <w:p>
@@ -193,13 +313,11 @@
         <w:t xml:space="preserve">Ein Spiel </w:t>
       </w:r>
       <w:r>
-        <w:t xml:space="preserve">gehört zu einer Kategorie. Es kann </w:t>
-      </w:r>
-      <w:proofErr w:type="spellStart"/>
-      <w:r>
-        <w:t>mehrer</w:t>
-      </w:r>
-      <w:proofErr w:type="spellEnd"/>
+        <w:t>gehört zu einer Kategorie. Es kann mehrer</w:t>
+      </w:r>
+      <w:r>
+        <w:t>e</w:t>
+      </w:r>
       <w:r>
         <w:t xml:space="preserve"> Versionen geben, eine «Instanz» des Spiels ist aber nur genau einer Version zugeordnet.</w:t>
       </w:r>
@@ -207,170 +325,312 @@
     <w:p>
       <w:r>
         <w:t>Beispielartikel siehe Excel A01</w:t>
+      </w:r>
+    </w:p>
+    <w:p/>
+    <w:p>
+      <w:pPr>
+        <w:pStyle w:val="berschrift2"/>
+      </w:pPr>
+      <w:r>
+        <w:t xml:space="preserve">3: Site </w:t>
+      </w:r>
+      <w:proofErr w:type="spellStart"/>
+      <w:r>
+        <w:t>Structure</w:t>
+      </w:r>
+      <w:proofErr w:type="spellEnd"/>
+    </w:p>
+    <w:p>
+      <w:proofErr w:type="spellStart"/>
+      <w:r>
+        <w:t>SiteMap</w:t>
+      </w:r>
+      <w:proofErr w:type="spellEnd"/>
+      <w:r>
+        <w:t>:</w:t>
+      </w:r>
+    </w:p>
+    <w:p/>
+    <w:p>
+      <w:pPr>
+        <w:pStyle w:val="Listenabsatz"/>
+        <w:numPr>
+          <w:ilvl w:val="0"/>
+          <w:numId w:val="1"/>
+        </w:numPr>
+      </w:pPr>
+      <w:proofErr w:type="spellStart"/>
+      <w:r>
+        <w:t>Starting</w:t>
+      </w:r>
+      <w:proofErr w:type="spellEnd"/>
+      <w:r>
+        <w:t xml:space="preserve"> Page</w:t>
+      </w:r>
+    </w:p>
+    <w:p>
+      <w:pPr>
+        <w:pStyle w:val="Listenabsatz"/>
+        <w:numPr>
+          <w:ilvl w:val="0"/>
+          <w:numId w:val="1"/>
+        </w:numPr>
+      </w:pPr>
+      <w:proofErr w:type="spellStart"/>
+      <w:r>
+        <w:t>UserLogin</w:t>
+      </w:r>
+      <w:proofErr w:type="spellEnd"/>
+    </w:p>
+    <w:p>
+      <w:pPr>
+        <w:pStyle w:val="Listenabsatz"/>
+        <w:numPr>
+          <w:ilvl w:val="1"/>
+          <w:numId w:val="1"/>
+        </w:numPr>
+      </w:pPr>
+      <w:r>
+        <w:t>User Center</w:t>
+      </w:r>
+    </w:p>
+    <w:p>
+      <w:pPr>
+        <w:pStyle w:val="Listenabsatz"/>
+        <w:numPr>
+          <w:ilvl w:val="1"/>
+          <w:numId w:val="1"/>
+        </w:numPr>
+      </w:pPr>
+      <w:r>
+        <w:t>L</w:t>
+      </w:r>
+      <w:r>
+        <w:t>etzte Bestellung</w:t>
+      </w:r>
+    </w:p>
+    <w:p>
+      <w:pPr>
+        <w:pStyle w:val="Listenabsatz"/>
+        <w:numPr>
+          <w:ilvl w:val="1"/>
+          <w:numId w:val="1"/>
+        </w:numPr>
+      </w:pPr>
+      <w:r>
+        <w:t>Rechnungs</w:t>
+      </w:r>
+      <w:r>
+        <w:t>-/Liefer</w:t>
+      </w:r>
+      <w:r>
+        <w:t xml:space="preserve">adresse </w:t>
+      </w:r>
+    </w:p>
+    <w:p>
+      <w:pPr>
+        <w:pStyle w:val="Listenabsatz"/>
+        <w:numPr>
+          <w:ilvl w:val="1"/>
+          <w:numId w:val="1"/>
+        </w:numPr>
+      </w:pPr>
+      <w:r>
+        <w:t>Warenkorb</w:t>
+      </w:r>
+    </w:p>
+    <w:p>
+      <w:pPr>
+        <w:pStyle w:val="Listenabsatz"/>
+        <w:numPr>
+          <w:ilvl w:val="0"/>
+          <w:numId w:val="1"/>
+        </w:numPr>
+      </w:pPr>
+      <w:r>
+        <w:t xml:space="preserve">Artikel Übersicht </w:t>
+      </w:r>
+    </w:p>
+    <w:p>
+      <w:pPr>
+        <w:pStyle w:val="Listenabsatz"/>
+        <w:numPr>
+          <w:ilvl w:val="1"/>
+          <w:numId w:val="1"/>
+        </w:numPr>
+      </w:pPr>
+      <w:r>
+        <w:t>Strategie</w:t>
+      </w:r>
+    </w:p>
+    <w:p>
+      <w:pPr>
+        <w:pStyle w:val="Listenabsatz"/>
+        <w:numPr>
+          <w:ilvl w:val="1"/>
+          <w:numId w:val="1"/>
+        </w:numPr>
+      </w:pPr>
+      <w:r>
+        <w:t>Rennspiel</w:t>
+      </w:r>
+    </w:p>
+    <w:p>
+      <w:pPr>
+        <w:pStyle w:val="Listenabsatz"/>
+        <w:numPr>
+          <w:ilvl w:val="1"/>
+          <w:numId w:val="1"/>
+        </w:numPr>
+      </w:pPr>
+      <w:r>
+        <w:t>Sport</w:t>
+      </w:r>
+    </w:p>
+    <w:p>
+      <w:pPr>
+        <w:pStyle w:val="Listenabsatz"/>
+        <w:numPr>
+          <w:ilvl w:val="1"/>
+          <w:numId w:val="1"/>
+        </w:numPr>
+      </w:pPr>
+      <w:r>
+        <w:t>Shooter</w:t>
+      </w:r>
+    </w:p>
+    <w:p>
+      <w:pPr>
+        <w:pStyle w:val="Listenabsatz"/>
+        <w:numPr>
+          <w:ilvl w:val="0"/>
+          <w:numId w:val="1"/>
+        </w:numPr>
+      </w:pPr>
+      <w:r>
+        <w:t>Bestseller Artikel</w:t>
+      </w:r>
+    </w:p>
+    <w:p>
+      <w:pPr>
+        <w:pStyle w:val="Listenabsatz"/>
+        <w:numPr>
+          <w:ilvl w:val="1"/>
+          <w:numId w:val="1"/>
+        </w:numPr>
+      </w:pPr>
+      <w:r>
+        <w:t>Best nach Kategorie</w:t>
+      </w:r>
+    </w:p>
+    <w:p>
+      <w:pPr>
+        <w:pStyle w:val="Listenabsatz"/>
+        <w:numPr>
+          <w:ilvl w:val="1"/>
+          <w:numId w:val="1"/>
+        </w:numPr>
+      </w:pPr>
+      <w:r>
+        <w:t>Best nach Version</w:t>
+      </w:r>
+    </w:p>
+    <w:p>
+      <w:pPr>
+        <w:pStyle w:val="Listenabsatz"/>
+        <w:numPr>
+          <w:ilvl w:val="0"/>
+          <w:numId w:val="1"/>
+        </w:numPr>
+      </w:pPr>
+      <w:r>
+        <w:t>Detailartikelseiten</w:t>
+      </w:r>
+    </w:p>
+    <w:p>
+      <w:pPr>
+        <w:pStyle w:val="Listenabsatz"/>
+        <w:numPr>
+          <w:ilvl w:val="0"/>
+          <w:numId w:val="1"/>
+        </w:numPr>
+      </w:pPr>
+      <w:proofErr w:type="spellStart"/>
+      <w:r>
+        <w:t>About</w:t>
+      </w:r>
+      <w:proofErr w:type="spellEnd"/>
+      <w:r>
+        <w:t xml:space="preserve"> US</w:t>
+      </w:r>
+    </w:p>
+    <w:p>
+      <w:pPr>
+        <w:pStyle w:val="Listenabsatz"/>
+        <w:numPr>
+          <w:ilvl w:val="1"/>
+          <w:numId w:val="1"/>
+        </w:numPr>
+      </w:pPr>
+      <w:r>
+        <w:t>Kontakt</w:t>
+      </w:r>
+    </w:p>
+    <w:p>
+      <w:pPr>
+        <w:pStyle w:val="Listenabsatz"/>
+        <w:numPr>
+          <w:ilvl w:val="1"/>
+          <w:numId w:val="1"/>
+        </w:numPr>
+      </w:pPr>
+      <w:r>
+        <w:t>Impressum</w:t>
+      </w:r>
+    </w:p>
+    <w:p>
+      <w:r>
+        <w:br w:type="page"/>
+      </w:r>
+    </w:p>
+    <w:p/>
+    <w:p/>
+    <w:p>
+      <w:r>
+        <w:t>4: First Design:</w:t>
+      </w:r>
+    </w:p>
+    <w:p>
+      <w:r>
+        <w:pict>
+          <v:shapetype id="_x0000_t75" coordsize="21600,21600" o:spt="75" o:preferrelative="t" path="m@4@5l@4@11@9@11@9@5xe" filled="f" stroked="f">
+            <v:stroke joinstyle="miter"/>
+            <v:formulas>
+              <v:f eqn="if lineDrawn pixelLineWidth 0"/>
+              <v:f eqn="sum @0 1 0"/>
+              <v:f eqn="sum 0 0 @1"/>
+              <v:f eqn="prod @2 1 2"/>
+              <v:f eqn="prod @3 21600 pixelWidth"/>
+              <v:f eqn="prod @3 21600 pixelHeight"/>
+              <v:f eqn="sum @0 0 1"/>
+              <v:f eqn="prod @6 1 2"/>
+              <v:f eqn="prod @7 21600 pixelWidth"/>
+              <v:f eqn="sum @8 21600 0"/>
+              <v:f eqn="prod @7 21600 pixelHeight"/>
+              <v:f eqn="sum @10 21600 0"/>
+            </v:formulas>
+            <v:path o:extrusionok="f" gradientshapeok="t" o:connecttype="rect"/>
+            <o:lock v:ext="edit" aspectratio="t"/>
+          </v:shapetype>
+          <v:shape id="_x0000_i1025" type="#_x0000_t75" style="width:452.5pt;height:390.5pt">
+            <v:imagedata r:id="rId5" o:title="DSC_0347"/>
+          </v:shape>
+        </w:pict>
       </w:r>
       <w:bookmarkStart w:id="0" w:name="_GoBack"/>
       <w:bookmarkEnd w:id="0"/>
     </w:p>
-    <w:p/>
-    <w:p>
-      <w:pPr>
-        <w:pStyle w:val="berschrift2"/>
-      </w:pPr>
-      <w:r>
-        <w:t xml:space="preserve">3: Site </w:t>
-      </w:r>
-      <w:proofErr w:type="spellStart"/>
-      <w:r>
-        <w:t>Structure</w:t>
-      </w:r>
-      <w:proofErr w:type="spellEnd"/>
-    </w:p>
-    <w:p>
-      <w:proofErr w:type="spellStart"/>
-      <w:r>
-        <w:t>SiteMap</w:t>
-      </w:r>
-      <w:proofErr w:type="spellEnd"/>
-      <w:r>
-        <w:t>:</w:t>
-      </w:r>
-    </w:p>
-    <w:p/>
-    <w:p>
-      <w:pPr>
-        <w:pStyle w:val="Listenabsatz"/>
-        <w:numPr>
-          <w:ilvl w:val="0"/>
-          <w:numId w:val="1"/>
-        </w:numPr>
-      </w:pPr>
-      <w:r>
-        <w:t>Homepage</w:t>
-      </w:r>
-    </w:p>
-    <w:p>
-      <w:pPr>
-        <w:pStyle w:val="Listenabsatz"/>
-        <w:numPr>
-          <w:ilvl w:val="0"/>
-          <w:numId w:val="1"/>
-        </w:numPr>
-      </w:pPr>
-      <w:proofErr w:type="spellStart"/>
-      <w:r>
-        <w:t>UserLogin</w:t>
-      </w:r>
-      <w:proofErr w:type="spellEnd"/>
-    </w:p>
-    <w:p>
-      <w:pPr>
-        <w:pStyle w:val="Listenabsatz"/>
-        <w:numPr>
-          <w:ilvl w:val="1"/>
-          <w:numId w:val="1"/>
-        </w:numPr>
-      </w:pPr>
-      <w:r>
-        <w:t>User Center / letzte Bestellung</w:t>
-      </w:r>
-    </w:p>
-    <w:p>
-      <w:pPr>
-        <w:pStyle w:val="Listenabsatz"/>
-        <w:numPr>
-          <w:ilvl w:val="1"/>
-          <w:numId w:val="1"/>
-        </w:numPr>
-      </w:pPr>
-      <w:r>
-        <w:t>Rechnungsadresse ändern</w:t>
-      </w:r>
-    </w:p>
-    <w:p>
-      <w:pPr>
-        <w:pStyle w:val="Listenabsatz"/>
-        <w:numPr>
-          <w:ilvl w:val="0"/>
-          <w:numId w:val="1"/>
-        </w:numPr>
-      </w:pPr>
-      <w:r>
-        <w:t xml:space="preserve">Artikel Übersicht </w:t>
-      </w:r>
-    </w:p>
-    <w:p>
-      <w:pPr>
-        <w:pStyle w:val="Listenabsatz"/>
-        <w:numPr>
-          <w:ilvl w:val="1"/>
-          <w:numId w:val="1"/>
-        </w:numPr>
-      </w:pPr>
-      <w:r>
-        <w:t>Strategie</w:t>
-      </w:r>
-    </w:p>
-    <w:p>
-      <w:pPr>
-        <w:pStyle w:val="Listenabsatz"/>
-        <w:numPr>
-          <w:ilvl w:val="1"/>
-          <w:numId w:val="1"/>
-        </w:numPr>
-      </w:pPr>
-      <w:r>
-        <w:t>Rennspiel</w:t>
-      </w:r>
-    </w:p>
-    <w:p>
-      <w:pPr>
-        <w:pStyle w:val="Listenabsatz"/>
-        <w:numPr>
-          <w:ilvl w:val="1"/>
-          <w:numId w:val="1"/>
-        </w:numPr>
-      </w:pPr>
-      <w:r>
-        <w:t>Sport</w:t>
-      </w:r>
-    </w:p>
-    <w:p>
-      <w:pPr>
-        <w:pStyle w:val="Listenabsatz"/>
-        <w:numPr>
-          <w:ilvl w:val="1"/>
-          <w:numId w:val="1"/>
-        </w:numPr>
-      </w:pPr>
-      <w:r>
-        <w:t>Shooter</w:t>
-      </w:r>
-    </w:p>
-    <w:p>
-      <w:pPr>
-        <w:pStyle w:val="Listenabsatz"/>
-        <w:numPr>
-          <w:ilvl w:val="0"/>
-          <w:numId w:val="1"/>
-        </w:numPr>
-      </w:pPr>
-      <w:r>
-        <w:t>Bestseller Artikel</w:t>
-      </w:r>
-    </w:p>
-    <w:p>
-      <w:pPr>
-        <w:pStyle w:val="Listenabsatz"/>
-        <w:numPr>
-          <w:ilvl w:val="0"/>
-          <w:numId w:val="1"/>
-        </w:numPr>
-      </w:pPr>
-      <w:r>
-        <w:t>Detailartikelseiten</w:t>
-      </w:r>
-    </w:p>
-    <w:p/>
     <w:p/>
     <w:sectPr>
       <w:pgSz w:w="11906" w:h="16838"/>

</xml_diff>